<commit_message>
Fixed proper SSDP communication for project, updated word doc
</commit_message>
<xml_diff>
--- a/VibeCheck.v3.docx
+++ b/VibeCheck.v3.docx
@@ -2232,14 +2232,27 @@
       <w:r>
         <w:t xml:space="preserve"> </w:t>
       </w:r>
-      <w:fldSimple w:instr=" SEQ Figure \* ARABIC ">
-        <w:r>
-          <w:rPr>
-            <w:noProof/>
-          </w:rPr>
-          <w:t>1</w:t>
-        </w:r>
-      </w:fldSimple>
+      <w:r>
+        <w:fldChar w:fldCharType="begin"/>
+      </w:r>
+      <w:r>
+        <w:instrText xml:space="preserve"> SEQ Figure \* ARABIC </w:instrText>
+      </w:r>
+      <w:r>
+        <w:fldChar w:fldCharType="separate"/>
+      </w:r>
+      <w:r>
+        <w:rPr>
+          <w:noProof/>
+        </w:rPr>
+        <w:t>1</w:t>
+      </w:r>
+      <w:r>
+        <w:rPr>
+          <w:noProof/>
+        </w:rPr>
+        <w:fldChar w:fldCharType="end"/>
+      </w:r>
     </w:p>
     <w:p>
       <w:r>
@@ -2371,6 +2384,9 @@
       </w:r>
       <w:proofErr w:type="spellEnd"/>
       <w:r>
+        <w:t>.</w:t>
+      </w:r>
+      <w:r>
         <w:br/>
       </w:r>
       <w:proofErr w:type="spellStart"/>
@@ -2383,6 +2399,9 @@
       </w:r>
       <w:r>
         <w:t>m/s</w:t>
+      </w:r>
+      <w:r>
+        <w:t>.</w:t>
       </w:r>
       <w:r>
         <w:br/>
@@ -2457,7 +2476,26 @@
       </w:r>
       <w:proofErr w:type="spellStart"/>
       <w:r>
-        <w:t>nagibu</w:t>
+        <w:t>nagib</w:t>
+      </w:r>
+      <w:proofErr w:type="spellEnd"/>
+      <w:r>
+        <w:t xml:space="preserve"> po X </w:t>
+      </w:r>
+      <w:proofErr w:type="spellStart"/>
+      <w:r>
+        <w:t>i</w:t>
+      </w:r>
+      <w:proofErr w:type="spellEnd"/>
+      <w:r>
+        <w:t xml:space="preserve"> Y</w:t>
+      </w:r>
+      <w:r>
+        <w:t xml:space="preserve"> </w:t>
+      </w:r>
+      <w:proofErr w:type="spellStart"/>
+      <w:r>
+        <w:t>osi</w:t>
       </w:r>
       <w:proofErr w:type="spellEnd"/>
       <w:r>
@@ -2496,6 +2534,9 @@
         <w:t>)</w:t>
       </w:r>
       <w:r>
+        <w:t>.</w:t>
+      </w:r>
+      <w:r>
         <w:br/>
       </w:r>
       <w:proofErr w:type="spellStart"/>
@@ -2508,6 +2549,9 @@
       </w:r>
       <w:r>
         <w:t>°</w:t>
+      </w:r>
+      <w:r>
+        <w:t>.</w:t>
       </w:r>
       <w:r>
         <w:br/>
@@ -3544,13 +3588,127 @@
       </w:r>
       <w:proofErr w:type="spellEnd"/>
       <w:r>
-        <w:t xml:space="preserve"> </w:t>
+        <w:t>, Mock server</w:t>
       </w:r>
     </w:p>
     <w:p>
-      <w:proofErr w:type="spellStart"/>
-      <w:r>
-        <w:t>Predviđen</w:t>
+      <w:r>
+        <w:t xml:space="preserve">Mock server </w:t>
+      </w:r>
+      <w:proofErr w:type="spellStart"/>
+      <w:r>
+        <w:t>simulira</w:t>
+      </w:r>
+      <w:proofErr w:type="spellEnd"/>
+      <w:r>
+        <w:t xml:space="preserve"> server </w:t>
+      </w:r>
+      <w:proofErr w:type="spellStart"/>
+      <w:r>
+        <w:t>na</w:t>
+      </w:r>
+      <w:proofErr w:type="spellEnd"/>
+      <w:r>
+        <w:t xml:space="preserve"> </w:t>
+      </w:r>
+      <w:proofErr w:type="spellStart"/>
+      <w:r>
+        <w:t>kome</w:t>
+      </w:r>
+      <w:proofErr w:type="spellEnd"/>
+      <w:r>
+        <w:t xml:space="preserve"> se </w:t>
+      </w:r>
+      <w:proofErr w:type="spellStart"/>
+      <w:r>
+        <w:t>čuvaju</w:t>
+      </w:r>
+      <w:proofErr w:type="spellEnd"/>
+      <w:r>
+        <w:t xml:space="preserve"> </w:t>
+      </w:r>
+      <w:proofErr w:type="spellStart"/>
+      <w:r>
+        <w:t>informacije</w:t>
+      </w:r>
+      <w:proofErr w:type="spellEnd"/>
+      <w:r>
+        <w:t xml:space="preserve"> o </w:t>
+      </w:r>
+      <w:proofErr w:type="spellStart"/>
+      <w:r>
+        <w:t>uređajima</w:t>
+      </w:r>
+      <w:proofErr w:type="spellEnd"/>
+      <w:r>
+        <w:t xml:space="preserve">. On </w:t>
+      </w:r>
+      <w:proofErr w:type="spellStart"/>
+      <w:r>
+        <w:t>vraća</w:t>
+      </w:r>
+      <w:proofErr w:type="spellEnd"/>
+      <w:r>
+        <w:t xml:space="preserve"> </w:t>
+      </w:r>
+      <w:proofErr w:type="spellStart"/>
+      <w:r>
+        <w:t>osnovni</w:t>
+      </w:r>
+      <w:proofErr w:type="spellEnd"/>
+      <w:r>
+        <w:t xml:space="preserve"> JSON </w:t>
+      </w:r>
+      <w:proofErr w:type="spellStart"/>
+      <w:r>
+        <w:t>fajl</w:t>
+      </w:r>
+      <w:proofErr w:type="spellEnd"/>
+      <w:r>
+        <w:t xml:space="preserve"> za novi </w:t>
+      </w:r>
+      <w:proofErr w:type="spellStart"/>
+      <w:r>
+        <w:t>uređaj</w:t>
+      </w:r>
+      <w:proofErr w:type="spellEnd"/>
+      <w:r>
+        <w:t xml:space="preserve"> koji se </w:t>
+      </w:r>
+      <w:proofErr w:type="spellStart"/>
+      <w:r>
+        <w:t>povezao</w:t>
+      </w:r>
+      <w:proofErr w:type="spellEnd"/>
+      <w:r>
+        <w:t>.</w:t>
+      </w:r>
+      <w:r>
+        <w:br/>
+        <w:t xml:space="preserve">Cloud </w:t>
+      </w:r>
+      <w:proofErr w:type="spellStart"/>
+      <w:r>
+        <w:t>servis</w:t>
+      </w:r>
+      <w:proofErr w:type="spellEnd"/>
+      <w:r>
+        <w:t xml:space="preserve"> je </w:t>
+      </w:r>
+      <w:proofErr w:type="spellStart"/>
+      <w:r>
+        <w:t>još</w:t>
+      </w:r>
+      <w:proofErr w:type="spellEnd"/>
+      <w:r>
+        <w:t xml:space="preserve"> </w:t>
+      </w:r>
+      <w:proofErr w:type="spellStart"/>
+      <w:r>
+        <w:t>p</w:t>
+      </w:r>
+      <w:r>
+        <w:t>redviđen</w:t>
       </w:r>
       <w:proofErr w:type="spellEnd"/>
       <w:r>
@@ -3791,6 +3949,57 @@
       <w:proofErr w:type="spellEnd"/>
       <w:r>
         <w:t xml:space="preserve"> SSDP-a, </w:t>
+      </w:r>
+      <w:proofErr w:type="spellStart"/>
+      <w:r>
+        <w:t>p</w:t>
+      </w:r>
+      <w:r>
+        <w:t>reuzima</w:t>
+      </w:r>
+      <w:proofErr w:type="spellEnd"/>
+      <w:r>
+        <w:t xml:space="preserve"> </w:t>
+      </w:r>
+      <w:proofErr w:type="spellStart"/>
+      <w:r>
+        <w:t>početne</w:t>
+      </w:r>
+      <w:proofErr w:type="spellEnd"/>
+      <w:r>
+        <w:t xml:space="preserve"> </w:t>
+      </w:r>
+      <w:proofErr w:type="spellStart"/>
+      <w:r>
+        <w:t>informacije</w:t>
+      </w:r>
+      <w:proofErr w:type="spellEnd"/>
+      <w:r>
+        <w:t xml:space="preserve"> o </w:t>
+      </w:r>
+      <w:proofErr w:type="spellStart"/>
+      <w:r>
+        <w:t>uređaju</w:t>
+      </w:r>
+      <w:proofErr w:type="spellEnd"/>
+      <w:r>
+        <w:t xml:space="preserve"> </w:t>
+      </w:r>
+      <w:proofErr w:type="spellStart"/>
+      <w:r>
+        <w:t>sa</w:t>
+      </w:r>
+      <w:proofErr w:type="spellEnd"/>
+      <w:r>
+        <w:t xml:space="preserve"> mock </w:t>
+      </w:r>
+      <w:proofErr w:type="spellStart"/>
+      <w:r>
+        <w:t>servera</w:t>
+      </w:r>
+      <w:proofErr w:type="spellEnd"/>
+      <w:r>
+        <w:t xml:space="preserve">, </w:t>
       </w:r>
       <w:proofErr w:type="spellStart"/>
       <w:r>
@@ -4186,6 +4395,7 @@
       </w:pPr>
       <w:proofErr w:type="spellStart"/>
       <w:r>
+        <w:lastRenderedPageBreak/>
         <w:t>Upozorenje</w:t>
       </w:r>
       <w:proofErr w:type="spellEnd"/>
@@ -4242,7 +4452,10 @@
       </w:r>
       <w:proofErr w:type="spellStart"/>
       <w:r>
-        <w:t>uključuje</w:t>
+        <w:t>uključuj</w:t>
+      </w:r>
+      <w:r>
+        <w:t>u</w:t>
       </w:r>
       <w:proofErr w:type="spellEnd"/>
       <w:r>
@@ -4257,6 +4470,9 @@
       </w:r>
       <w:r>
         <w:t>tuator</w:t>
+      </w:r>
+      <w:r>
+        <w:t>i</w:t>
       </w:r>
       <w:proofErr w:type="spellEnd"/>
       <w:r>
@@ -4281,7 +4497,6 @@
         </w:numPr>
       </w:pPr>
       <w:r>
-        <w:lastRenderedPageBreak/>
         <w:t xml:space="preserve">Alarm (Alert): </w:t>
       </w:r>
       <w:proofErr w:type="spellStart"/>
@@ -4334,7 +4549,10 @@
       </w:r>
       <w:proofErr w:type="spellStart"/>
       <w:r>
-        <w:t>uključuje</w:t>
+        <w:t>uključuj</w:t>
+      </w:r>
+      <w:r>
+        <w:t>u</w:t>
       </w:r>
       <w:proofErr w:type="spellEnd"/>
       <w:r>
@@ -4343,6 +4561,9 @@
       <w:proofErr w:type="spellStart"/>
       <w:r>
         <w:t>aktuator</w:t>
+      </w:r>
+      <w:r>
+        <w:t>i</w:t>
       </w:r>
       <w:proofErr w:type="spellEnd"/>
       <w:r>
@@ -4506,13 +4727,18 @@
       <w:r>
         <w:t xml:space="preserve"> </w:t>
       </w:r>
+    </w:p>
+    <w:p>
+      <w:r>
+        <w:t xml:space="preserve">Device info: HTTP/1.1 </w:t>
+      </w:r>
       <w:proofErr w:type="spellStart"/>
       <w:r>
         <w:t>na</w:t>
       </w:r>
       <w:proofErr w:type="spellEnd"/>
       <w:r>
-        <w:t> 127.0.0.1:1883</w:t>
+        <w:t xml:space="preserve"> mock server 127.0.0.1:8080</w:t>
       </w:r>
     </w:p>
     <w:p>
@@ -4663,44 +4889,135 @@
         <w:ind w:left="360"/>
       </w:pPr>
       <w:r>
-        <w:t xml:space="preserve">NT: Tip </w:t>
-      </w:r>
-      <w:proofErr w:type="spellStart"/>
-      <w:r>
-        <w:t>uređaja</w:t>
-      </w:r>
-      <w:proofErr w:type="spellEnd"/>
-      <w:r>
-        <w:t xml:space="preserve"> (</w:t>
-      </w:r>
-      <w:proofErr w:type="spellStart"/>
-      <w:r>
-        <w:t>npr</w:t>
-      </w:r>
-      <w:proofErr w:type="spellEnd"/>
-      <w:r>
-        <w:t xml:space="preserve">. </w:t>
+        <w:t xml:space="preserve">NT: </w:t>
       </w:r>
       <w:proofErr w:type="spellStart"/>
       <w:proofErr w:type="gramStart"/>
       <w:r>
-        <w:t>sensor:vibration</w:t>
+        <w:t>ssdp:projekat</w:t>
       </w:r>
       <w:proofErr w:type="spellEnd"/>
       <w:proofErr w:type="gramEnd"/>
       <w:r>
+        <w:t xml:space="preserve"> //</w:t>
+      </w:r>
+      <w:r>
+        <w:t xml:space="preserve"> </w:t>
+      </w:r>
+      <w:proofErr w:type="spellStart"/>
+      <w:r>
+        <w:t>Identifikacija</w:t>
+      </w:r>
+      <w:proofErr w:type="spellEnd"/>
+      <w:r>
+        <w:t xml:space="preserve">, da ne </w:t>
+      </w:r>
+      <w:proofErr w:type="spellStart"/>
+      <w:r>
+        <w:t>dobijamo</w:t>
+      </w:r>
+      <w:proofErr w:type="spellEnd"/>
+      <w:r>
+        <w:t xml:space="preserve"> </w:t>
+      </w:r>
+      <w:proofErr w:type="spellStart"/>
+      <w:r>
+        <w:t>nasumične</w:t>
+      </w:r>
+      <w:proofErr w:type="spellEnd"/>
+      <w:r>
+        <w:t xml:space="preserve"> </w:t>
+      </w:r>
+      <w:proofErr w:type="spellStart"/>
+      <w:r>
+        <w:t>poruke</w:t>
+      </w:r>
+      <w:proofErr w:type="spellEnd"/>
+      <w:r>
+        <w:t xml:space="preserve"> </w:t>
+      </w:r>
+      <w:proofErr w:type="spellStart"/>
+      <w:r>
+        <w:t>sa</w:t>
+      </w:r>
+      <w:proofErr w:type="spellEnd"/>
+      <w:r>
+        <w:t xml:space="preserve"> </w:t>
+      </w:r>
+      <w:proofErr w:type="spellStart"/>
+      <w:r>
+        <w:t>mreže</w:t>
+      </w:r>
+      <w:proofErr w:type="spellEnd"/>
+      <w:r>
         <w:t xml:space="preserve">, </w:t>
       </w:r>
       <w:proofErr w:type="spellStart"/>
+      <w:r>
+        <w:t>već</w:t>
+      </w:r>
+      <w:proofErr w:type="spellEnd"/>
+      <w:r>
+        <w:t xml:space="preserve"> </w:t>
+      </w:r>
+      <w:proofErr w:type="spellStart"/>
+      <w:r>
+        <w:t>samo</w:t>
+      </w:r>
+      <w:proofErr w:type="spellEnd"/>
+      <w:r>
+        <w:t xml:space="preserve"> od </w:t>
+      </w:r>
+      <w:proofErr w:type="spellStart"/>
+      <w:r>
+        <w:t>projektovanog</w:t>
+      </w:r>
+      <w:proofErr w:type="spellEnd"/>
+      <w:r>
+        <w:t xml:space="preserve"> </w:t>
+      </w:r>
+      <w:proofErr w:type="spellStart"/>
+      <w:r>
+        <w:t>sistema</w:t>
+      </w:r>
+      <w:proofErr w:type="spellEnd"/>
+      <w:r>
+        <w:br/>
+      </w:r>
+      <w:r>
+        <w:t>NT</w:t>
+      </w:r>
+      <w:r>
+        <w:t>P</w:t>
+      </w:r>
+      <w:r>
+        <w:t xml:space="preserve">: Tip </w:t>
+      </w:r>
+      <w:proofErr w:type="spellStart"/>
+      <w:r>
+        <w:t>poruke</w:t>
+      </w:r>
+      <w:proofErr w:type="spellEnd"/>
+      <w:r>
+        <w:t xml:space="preserve"> //</w:t>
+      </w:r>
+      <w:proofErr w:type="spellStart"/>
       <w:proofErr w:type="gramStart"/>
       <w:r>
-        <w:t>actuator:alarm</w:t>
+        <w:t>ssdp:alive</w:t>
       </w:r>
       <w:proofErr w:type="spellEnd"/>
       <w:proofErr w:type="gramEnd"/>
       <w:r>
-        <w:t>)</w:t>
-      </w:r>
+        <w:t xml:space="preserve">, </w:t>
+      </w:r>
+      <w:proofErr w:type="spellStart"/>
+      <w:proofErr w:type="gramStart"/>
+      <w:r>
+        <w:t>ssdp:byebye</w:t>
+      </w:r>
+      <w:proofErr w:type="spellEnd"/>
+      <w:proofErr w:type="gramEnd"/>
       <w:r>
         <w:br/>
         <w:t xml:space="preserve">USN: </w:t>
@@ -4723,7 +5040,21 @@
       </w:r>
       <w:r>
         <w:br/>
-        <w:t xml:space="preserve">LOCATION: URL za </w:t>
+        <w:t>LOCATION: URL</w:t>
+      </w:r>
+      <w:r>
+        <w:t xml:space="preserve"> </w:t>
+      </w:r>
+      <w:proofErr w:type="spellStart"/>
+      <w:r>
+        <w:t>na</w:t>
+      </w:r>
+      <w:proofErr w:type="spellEnd"/>
+      <w:r>
+        <w:t xml:space="preserve"> mock server</w:t>
+      </w:r>
+      <w:r>
+        <w:t xml:space="preserve"> za </w:t>
       </w:r>
       <w:proofErr w:type="spellStart"/>
       <w:r>
@@ -4755,15 +5086,7 @@
       </w:r>
       <w:proofErr w:type="spellEnd"/>
       <w:r>
-        <w:t xml:space="preserve"> (u XML </w:t>
-      </w:r>
-      <w:proofErr w:type="spellStart"/>
-      <w:r>
-        <w:t>ili</w:t>
-      </w:r>
-      <w:proofErr w:type="spellEnd"/>
-      <w:r>
-        <w:t xml:space="preserve"> </w:t>
+        <w:t xml:space="preserve"> (</w:t>
       </w:r>
       <w:r>
         <w:rPr>
@@ -4888,47 +5211,7 @@
       </w:r>
       <w:proofErr w:type="spellEnd"/>
       <w:r>
-        <w:t xml:space="preserve"> I </w:t>
-      </w:r>
-      <w:proofErr w:type="spellStart"/>
-      <w:r>
-        <w:t>uspostavlja</w:t>
-      </w:r>
-      <w:proofErr w:type="spellEnd"/>
-      <w:r>
-        <w:t xml:space="preserve"> se </w:t>
-      </w:r>
-      <w:proofErr w:type="spellStart"/>
-      <w:r>
-        <w:t>sa</w:t>
-      </w:r>
-      <w:proofErr w:type="spellEnd"/>
-      <w:r>
-        <w:t xml:space="preserve"> </w:t>
-      </w:r>
-      <w:proofErr w:type="spellStart"/>
-      <w:r>
-        <w:t>kontrolerom</w:t>
-      </w:r>
-      <w:proofErr w:type="spellEnd"/>
-      <w:r>
-        <w:t xml:space="preserve"> </w:t>
-      </w:r>
-      <w:proofErr w:type="spellStart"/>
-      <w:r>
-        <w:t>na</w:t>
-      </w:r>
-      <w:proofErr w:type="spellEnd"/>
-      <w:r>
-        <w:t xml:space="preserve"> </w:t>
-      </w:r>
-      <w:proofErr w:type="spellStart"/>
-      <w:r>
-        <w:t>portu</w:t>
-      </w:r>
-      <w:proofErr w:type="spellEnd"/>
-      <w:r>
-        <w:t xml:space="preserve"> 1883</w:t>
+        <w:t xml:space="preserve"> </w:t>
       </w:r>
     </w:p>
     <w:p>
@@ -5099,46 +5382,6 @@
       <w:r>
         <w:t xml:space="preserve"> </w:t>
       </w:r>
-      <w:proofErr w:type="spellStart"/>
-      <w:r>
-        <w:t>i</w:t>
-      </w:r>
-      <w:proofErr w:type="spellEnd"/>
-      <w:r>
-        <w:t xml:space="preserve"> </w:t>
-      </w:r>
-      <w:proofErr w:type="spellStart"/>
-      <w:r>
-        <w:t>uspostavlja</w:t>
-      </w:r>
-      <w:proofErr w:type="spellEnd"/>
-      <w:r>
-        <w:t xml:space="preserve"> se </w:t>
-      </w:r>
-      <w:proofErr w:type="spellStart"/>
-      <w:r>
-        <w:t>vezu</w:t>
-      </w:r>
-      <w:proofErr w:type="spellEnd"/>
-      <w:r>
-        <w:t xml:space="preserve"> </w:t>
-      </w:r>
-      <w:proofErr w:type="spellStart"/>
-      <w:r>
-        <w:t>na</w:t>
-      </w:r>
-      <w:proofErr w:type="spellEnd"/>
-      <w:r>
-        <w:t xml:space="preserve"> </w:t>
-      </w:r>
-      <w:proofErr w:type="spellStart"/>
-      <w:r>
-        <w:t>portu</w:t>
-      </w:r>
-      <w:proofErr w:type="spellEnd"/>
-      <w:r>
-        <w:t xml:space="preserve"> 1883</w:t>
-      </w:r>
     </w:p>
     <w:p>
       <w:pPr>
@@ -5498,28 +5741,21 @@
           <w:numId w:val="5"/>
         </w:numPr>
       </w:pPr>
-      <w:proofErr w:type="spellStart"/>
-      <w:r>
-        <w:t>B</w:t>
-      </w:r>
-      <w:r>
-        <w:t>eleži</w:t>
-      </w:r>
-      <w:proofErr w:type="spellEnd"/>
-      <w:r>
-        <w:t xml:space="preserve"> </w:t>
-      </w:r>
-      <w:proofErr w:type="spellStart"/>
-      <w:r>
-        <w:t>informacije</w:t>
-      </w:r>
-      <w:proofErr w:type="spellEnd"/>
-      <w:r>
-        <w:t xml:space="preserve"> o </w:t>
-      </w:r>
-      <w:proofErr w:type="spellStart"/>
-      <w:r>
-        <w:t>uređajima</w:t>
+      <w:r>
+        <w:lastRenderedPageBreak/>
+        <w:t xml:space="preserve">Na </w:t>
+      </w:r>
+      <w:proofErr w:type="spellStart"/>
+      <w:r>
+        <w:t>osnovu</w:t>
+      </w:r>
+      <w:proofErr w:type="spellEnd"/>
+      <w:r>
+        <w:t xml:space="preserve"> LOCATION </w:t>
+      </w:r>
+      <w:proofErr w:type="spellStart"/>
+      <w:r>
+        <w:t>polja</w:t>
       </w:r>
       <w:proofErr w:type="spellEnd"/>
       <w:r>
@@ -5531,50 +5767,254 @@
       </w:r>
       <w:proofErr w:type="spellEnd"/>
       <w:r>
-        <w:t xml:space="preserve"> NOTIFY I RESPONSE</w:t>
-      </w:r>
-      <w:r>
-        <w:t xml:space="preserve"> u </w:t>
-      </w:r>
-      <w:proofErr w:type="spellStart"/>
-      <w:r>
-        <w:t>svoju</w:t>
-      </w:r>
-      <w:proofErr w:type="spellEnd"/>
-      <w:r>
-        <w:t xml:space="preserve"> </w:t>
-      </w:r>
-      <w:proofErr w:type="spellStart"/>
-      <w:r>
-        <w:t>internu</w:t>
-      </w:r>
-      <w:proofErr w:type="spellEnd"/>
-      <w:r>
-        <w:t xml:space="preserve"> </w:t>
-      </w:r>
-      <w:proofErr w:type="spellStart"/>
-      <w:r>
-        <w:t>listu</w:t>
-      </w:r>
-      <w:proofErr w:type="spellEnd"/>
-      <w:r>
-        <w:t xml:space="preserve"> </w:t>
-      </w:r>
-      <w:proofErr w:type="spellStart"/>
-      <w:r>
-        <w:t>aktivnih</w:t>
-      </w:r>
-      <w:proofErr w:type="spellEnd"/>
-      <w:r>
-        <w:t xml:space="preserve"> </w:t>
-      </w:r>
-      <w:proofErr w:type="spellStart"/>
-      <w:r>
-        <w:t>uređaja</w:t>
+        <w:t xml:space="preserve"> NOTIFY </w:t>
+      </w:r>
+      <w:proofErr w:type="spellStart"/>
+      <w:r>
+        <w:t>ili</w:t>
+      </w:r>
+      <w:proofErr w:type="spellEnd"/>
+      <w:r>
+        <w:t xml:space="preserve"> RESPONSE </w:t>
+      </w:r>
+      <w:proofErr w:type="spellStart"/>
+      <w:r>
+        <w:t>poruke</w:t>
+      </w:r>
+      <w:proofErr w:type="spellEnd"/>
+      <w:r>
+        <w:t xml:space="preserve">, </w:t>
+      </w:r>
+      <w:proofErr w:type="spellStart"/>
+      <w:r>
+        <w:t>kontroler</w:t>
+      </w:r>
+      <w:proofErr w:type="spellEnd"/>
+      <w:r>
+        <w:t xml:space="preserve"> </w:t>
+      </w:r>
+      <w:proofErr w:type="spellStart"/>
+      <w:r>
+        <w:t>preuzima</w:t>
+      </w:r>
+      <w:proofErr w:type="spellEnd"/>
+      <w:r>
+        <w:t xml:space="preserve"> </w:t>
+      </w:r>
+      <w:proofErr w:type="spellStart"/>
+      <w:r>
+        <w:t>osnovne</w:t>
+      </w:r>
+      <w:proofErr w:type="spellEnd"/>
+      <w:r>
+        <w:t xml:space="preserve"> </w:t>
+      </w:r>
+      <w:proofErr w:type="spellStart"/>
+      <w:r>
+        <w:t>parametre</w:t>
+      </w:r>
+      <w:proofErr w:type="spellEnd"/>
+      <w:r>
+        <w:t xml:space="preserve"> </w:t>
+      </w:r>
+      <w:proofErr w:type="spellStart"/>
+      <w:r>
+        <w:t>sa</w:t>
+      </w:r>
+      <w:proofErr w:type="spellEnd"/>
+      <w:r>
+        <w:t xml:space="preserve"> mock </w:t>
+      </w:r>
+      <w:proofErr w:type="spellStart"/>
+      <w:r>
+        <w:t>servera</w:t>
+      </w:r>
+      <w:proofErr w:type="spellEnd"/>
+      <w:r>
+        <w:t xml:space="preserve"> </w:t>
+      </w:r>
+      <w:proofErr w:type="spellStart"/>
+      <w:r>
+        <w:t>i</w:t>
+      </w:r>
+      <w:proofErr w:type="spellEnd"/>
+      <w:r>
+        <w:t xml:space="preserve"> </w:t>
+      </w:r>
+      <w:proofErr w:type="spellStart"/>
+      <w:r>
+        <w:t>beleži</w:t>
+      </w:r>
+      <w:proofErr w:type="spellEnd"/>
+      <w:r>
+        <w:t xml:space="preserve"> </w:t>
+      </w:r>
+      <w:proofErr w:type="spellStart"/>
+      <w:r>
+        <w:t>ih</w:t>
+      </w:r>
+      <w:proofErr w:type="spellEnd"/>
+      <w:r>
+        <w:t xml:space="preserve"> </w:t>
+      </w:r>
+      <w:proofErr w:type="spellStart"/>
+      <w:r>
+        <w:t>kao</w:t>
+      </w:r>
+      <w:proofErr w:type="spellEnd"/>
+      <w:r>
+        <w:t xml:space="preserve"> </w:t>
+      </w:r>
+      <w:proofErr w:type="spellStart"/>
+      <w:r>
+        <w:t>registrovane</w:t>
+      </w:r>
+      <w:proofErr w:type="spellEnd"/>
+      <w:r>
+        <w:t xml:space="preserve"> </w:t>
+      </w:r>
+      <w:proofErr w:type="spellStart"/>
+      <w:r>
+        <w:t>uređaje</w:t>
+      </w:r>
+      <w:proofErr w:type="spellEnd"/>
+      <w:r>
+        <w:t xml:space="preserve"> </w:t>
+      </w:r>
+      <w:proofErr w:type="spellStart"/>
+      <w:r>
+        <w:t>na</w:t>
+      </w:r>
+      <w:proofErr w:type="spellEnd"/>
+      <w:r>
+        <w:t xml:space="preserve"> </w:t>
+      </w:r>
+      <w:proofErr w:type="spellStart"/>
+      <w:r>
+        <w:t>mreži</w:t>
       </w:r>
       <w:proofErr w:type="spellEnd"/>
       <w:r>
         <w:t>.</w:t>
+      </w:r>
+    </w:p>
+    <w:p>
+      <w:pPr>
+        <w:pStyle w:val="ListParagraph"/>
+        <w:numPr>
+          <w:ilvl w:val="0"/>
+          <w:numId w:val="5"/>
+        </w:numPr>
+      </w:pPr>
+      <w:r>
+        <w:t xml:space="preserve">Ako je </w:t>
+      </w:r>
+      <w:proofErr w:type="spellStart"/>
+      <w:r>
+        <w:t>kontroler</w:t>
+      </w:r>
+      <w:proofErr w:type="spellEnd"/>
+      <w:r>
+        <w:t xml:space="preserve"> </w:t>
+      </w:r>
+      <w:proofErr w:type="spellStart"/>
+      <w:r>
+        <w:t>uspešno</w:t>
+      </w:r>
+      <w:proofErr w:type="spellEnd"/>
+      <w:r>
+        <w:t xml:space="preserve"> </w:t>
+      </w:r>
+      <w:proofErr w:type="spellStart"/>
+      <w:r>
+        <w:t>registrovao</w:t>
+      </w:r>
+      <w:proofErr w:type="spellEnd"/>
+      <w:r>
+        <w:t xml:space="preserve"> </w:t>
+      </w:r>
+      <w:proofErr w:type="spellStart"/>
+      <w:r>
+        <w:t>uređaj</w:t>
+      </w:r>
+      <w:proofErr w:type="spellEnd"/>
+      <w:r>
+        <w:t xml:space="preserve">, </w:t>
+      </w:r>
+      <w:proofErr w:type="spellStart"/>
+      <w:r>
+        <w:t>tada</w:t>
+      </w:r>
+      <w:proofErr w:type="spellEnd"/>
+      <w:r>
+        <w:t xml:space="preserve"> </w:t>
+      </w:r>
+      <w:proofErr w:type="spellStart"/>
+      <w:r>
+        <w:t>objavljuje</w:t>
+      </w:r>
+      <w:proofErr w:type="spellEnd"/>
+      <w:r>
+        <w:t xml:space="preserve"> </w:t>
+      </w:r>
+      <w:proofErr w:type="spellStart"/>
+      <w:r>
+        <w:t>poruku</w:t>
+      </w:r>
+      <w:proofErr w:type="spellEnd"/>
+      <w:r>
+        <w:t xml:space="preserve"> da </w:t>
+      </w:r>
+      <w:proofErr w:type="spellStart"/>
+      <w:r>
+        <w:t>uređaj</w:t>
+      </w:r>
+      <w:proofErr w:type="spellEnd"/>
+      <w:r>
+        <w:t xml:space="preserve"> </w:t>
+      </w:r>
+      <w:proofErr w:type="spellStart"/>
+      <w:r>
+        <w:t>postavi</w:t>
+      </w:r>
+      <w:proofErr w:type="spellEnd"/>
+      <w:r>
+        <w:t xml:space="preserve"> </w:t>
+      </w:r>
+      <w:proofErr w:type="spellStart"/>
+      <w:r>
+        <w:t>stanje</w:t>
+      </w:r>
+      <w:proofErr w:type="spellEnd"/>
+      <w:r>
+        <w:t xml:space="preserve"> </w:t>
+      </w:r>
+      <w:proofErr w:type="spellStart"/>
+      <w:r>
+        <w:t>svog</w:t>
+      </w:r>
+      <w:proofErr w:type="spellEnd"/>
+      <w:r>
+        <w:t xml:space="preserve"> </w:t>
+      </w:r>
+      <w:proofErr w:type="spellStart"/>
+      <w:r>
+        <w:t>ContactService</w:t>
+      </w:r>
+      <w:proofErr w:type="spellEnd"/>
+      <w:r>
+        <w:t>-a</w:t>
+      </w:r>
+      <w:r>
+        <w:t xml:space="preserve"> </w:t>
+      </w:r>
+      <w:proofErr w:type="spellStart"/>
+      <w:r>
+        <w:t>na</w:t>
+      </w:r>
+      <w:proofErr w:type="spellEnd"/>
+      <w:r>
+        <w:t xml:space="preserve"> T.</w:t>
       </w:r>
     </w:p>
     <w:p>
@@ -5658,62 +6098,6 @@
       <w:proofErr w:type="spellEnd"/>
       <w:r>
         <w:t xml:space="preserve"> </w:t>
-      </w:r>
-      <w:proofErr w:type="spellStart"/>
-      <w:r>
-        <w:t>i</w:t>
-      </w:r>
-      <w:proofErr w:type="spellEnd"/>
-      <w:r>
-        <w:t xml:space="preserve"> </w:t>
-      </w:r>
-      <w:proofErr w:type="spellStart"/>
-      <w:r>
-        <w:t>uspostavlja</w:t>
-      </w:r>
-      <w:proofErr w:type="spellEnd"/>
-      <w:r>
-        <w:t xml:space="preserve"> se </w:t>
-      </w:r>
-      <w:proofErr w:type="spellStart"/>
-      <w:r>
-        <w:t>vezu</w:t>
-      </w:r>
-      <w:proofErr w:type="spellEnd"/>
-      <w:r>
-        <w:t xml:space="preserve"> </w:t>
-      </w:r>
-      <w:proofErr w:type="spellStart"/>
-      <w:r>
-        <w:t>sa</w:t>
-      </w:r>
-      <w:proofErr w:type="spellEnd"/>
-      <w:r>
-        <w:t xml:space="preserve"> </w:t>
-      </w:r>
-      <w:proofErr w:type="spellStart"/>
-      <w:r>
-        <w:t>kontrolerom</w:t>
-      </w:r>
-      <w:proofErr w:type="spellEnd"/>
-      <w:r>
-        <w:t xml:space="preserve"> </w:t>
-      </w:r>
-      <w:proofErr w:type="spellStart"/>
-      <w:r>
-        <w:t>na</w:t>
-      </w:r>
-      <w:proofErr w:type="spellEnd"/>
-      <w:r>
-        <w:t xml:space="preserve"> </w:t>
-      </w:r>
-      <w:proofErr w:type="spellStart"/>
-      <w:r>
-        <w:t>portu</w:t>
-      </w:r>
-      <w:proofErr w:type="spellEnd"/>
-      <w:r>
-        <w:t xml:space="preserve"> 1883 </w:t>
       </w:r>
     </w:p>
     <w:p>
@@ -5729,7 +6113,6 @@
       </w:pPr>
       <w:proofErr w:type="spellStart"/>
       <w:r>
-        <w:lastRenderedPageBreak/>
         <w:t>Odmah</w:t>
       </w:r>
       <w:proofErr w:type="spellEnd"/>
@@ -5908,89 +6291,12 @@
     <w:p>
       <w:proofErr w:type="spellStart"/>
       <w:r>
-        <w:t>Pokretanje</w:t>
-      </w:r>
-      <w:proofErr w:type="spellEnd"/>
-      <w:r>
-        <w:t xml:space="preserve"> MQTT </w:t>
-      </w:r>
-      <w:proofErr w:type="spellStart"/>
-      <w:r>
-        <w:t>protokola</w:t>
-      </w:r>
-      <w:proofErr w:type="spellEnd"/>
-      <w:r>
-        <w:t xml:space="preserve"> </w:t>
-      </w:r>
-      <w:proofErr w:type="spellStart"/>
-      <w:r>
-        <w:t>uvek</w:t>
-      </w:r>
-      <w:proofErr w:type="spellEnd"/>
-      <w:r>
-        <w:t xml:space="preserve"> </w:t>
-      </w:r>
-      <w:proofErr w:type="spellStart"/>
-      <w:r>
-        <w:t>započinje</w:t>
-      </w:r>
-      <w:proofErr w:type="spellEnd"/>
-      <w:r>
-        <w:t xml:space="preserve"> </w:t>
-      </w:r>
-      <w:proofErr w:type="spellStart"/>
-      <w:r>
-        <w:t>sa</w:t>
-      </w:r>
-      <w:proofErr w:type="spellEnd"/>
-      <w:r>
-        <w:t xml:space="preserve"> </w:t>
-      </w:r>
-      <w:proofErr w:type="spellStart"/>
-      <w:r>
-        <w:t>uređaja</w:t>
-      </w:r>
-      <w:proofErr w:type="spellEnd"/>
-      <w:r>
-        <w:t xml:space="preserve">. On </w:t>
-      </w:r>
-      <w:proofErr w:type="spellStart"/>
-      <w:r>
-        <w:t>poznaje</w:t>
-      </w:r>
-      <w:proofErr w:type="spellEnd"/>
-      <w:r>
-        <w:t xml:space="preserve"> IP </w:t>
-      </w:r>
-      <w:proofErr w:type="spellStart"/>
-      <w:r>
-        <w:t>adresu</w:t>
-      </w:r>
-      <w:proofErr w:type="spellEnd"/>
-      <w:r>
-        <w:t xml:space="preserve"> </w:t>
-      </w:r>
-      <w:proofErr w:type="spellStart"/>
-      <w:r>
-        <w:t>kontrolera</w:t>
-      </w:r>
-      <w:proofErr w:type="spellEnd"/>
-      <w:r>
-        <w:t xml:space="preserve"> 127.0.0.1:1883. </w:t>
-      </w:r>
-      <w:proofErr w:type="spellStart"/>
-      <w:r>
-        <w:t>Postupak</w:t>
-      </w:r>
-      <w:proofErr w:type="spellEnd"/>
-      <w:r>
-        <w:t xml:space="preserve"> se </w:t>
-      </w:r>
-      <w:proofErr w:type="spellStart"/>
-      <w:r>
-        <w:t>odvija</w:t>
-      </w:r>
-      <w:proofErr w:type="spellEnd"/>
+        <w:t>Odvije</w:t>
+      </w:r>
+      <w:proofErr w:type="spellEnd"/>
+      <w:r>
+        <w:t xml:space="preserve"> se</w:t>
+      </w:r>
       <w:r>
         <w:t xml:space="preserve"> po </w:t>
       </w:r>
@@ -6021,10 +6327,6 @@
       </w:pPr>
       <w:proofErr w:type="spellStart"/>
       <w:r>
-        <w:rPr>
-          <w:b/>
-          <w:bCs/>
-        </w:rPr>
         <w:t>mosq</w:t>
       </w:r>
       <w:proofErr w:type="spellEnd"/>
@@ -6043,20 +6345,16 @@
       <w:r>
         <w:t>(</w:t>
       </w:r>
-      <w:proofErr w:type="spellStart"/>
       <w:proofErr w:type="gramEnd"/>
       <w:r>
-        <w:t>client_id</w:t>
-      </w:r>
-      <w:proofErr w:type="spellEnd"/>
+        <w:t>NULL</w:t>
+      </w:r>
       <w:r>
         <w:t xml:space="preserve">, true, </w:t>
       </w:r>
-      <w:proofErr w:type="spellStart"/>
-      <w:r>
-        <w:t>userdata</w:t>
-      </w:r>
-      <w:proofErr w:type="spellEnd"/>
+      <w:r>
+        <w:t>NULL</w:t>
+      </w:r>
       <w:r>
         <w:t>)</w:t>
       </w:r>
@@ -6158,7 +6456,13 @@
       </w:r>
       <w:proofErr w:type="spellEnd"/>
       <w:r>
-        <w:t xml:space="preserve">, "127.0.0.1", 1883, </w:t>
+        <w:t xml:space="preserve">, "127.0.0.1", </w:t>
+      </w:r>
+      <w:r>
+        <w:t>“localhost”</w:t>
+      </w:r>
+      <w:r>
+        <w:t xml:space="preserve">, </w:t>
       </w:r>
       <w:proofErr w:type="spellStart"/>
       <w:r>
@@ -6681,13 +6985,49 @@
         <w:rPr>
           <w:lang w:val="sr-Latn-ME"/>
         </w:rPr>
-        <w:t>ije dobio poruki ili</w:t>
+        <w:t>ije dobio poruk</w:t>
       </w:r>
       <w:r>
         <w:rPr>
           <w:lang w:val="sr-Latn-ME"/>
         </w:rPr>
-        <w:t xml:space="preserve"> PINGREQ, smatra se de je klijent prekidao veze //ClienTimeout</w:t>
+        <w:t>u</w:t>
+      </w:r>
+      <w:r>
+        <w:rPr>
+          <w:lang w:val="sr-Latn-ME"/>
+        </w:rPr>
+        <w:t xml:space="preserve"> ili</w:t>
+      </w:r>
+      <w:r>
+        <w:rPr>
+          <w:lang w:val="sr-Latn-ME"/>
+        </w:rPr>
+        <w:t xml:space="preserve"> PINGREQ</w:t>
+      </w:r>
+      <w:r>
+        <w:rPr>
+          <w:lang w:val="sr-Latn-ME"/>
+        </w:rPr>
+        <w:t xml:space="preserve"> od klijenta</w:t>
+      </w:r>
+      <w:r>
+        <w:rPr>
+          <w:lang w:val="sr-Latn-ME"/>
+        </w:rPr>
+        <w:t>, smatra se de je klijent prekidao veze //Clien</w:t>
+      </w:r>
+      <w:r>
+        <w:rPr>
+          <w:lang w:val="sr-Latn-ME"/>
+        </w:rPr>
+        <w:t>t</w:t>
+      </w:r>
+      <w:r>
+        <w:rPr>
+          <w:lang w:val="sr-Latn-ME"/>
+        </w:rPr>
+        <w:t>Timeout</w:t>
       </w:r>
     </w:p>
     <w:p>
@@ -6771,18 +7111,12 @@
       </w:r>
       <w:proofErr w:type="spellEnd"/>
       <w:r>
-        <w:t>/+/</w:t>
+        <w:t>/+/disconnected.</w:t>
+      </w:r>
+      <w:r>
+        <w:t xml:space="preserve"> </w:t>
       </w:r>
       <w:proofErr w:type="gramStart"/>
-      <w:r>
-        <w:t>disconnected</w:t>
-      </w:r>
-      <w:r>
-        <w:t xml:space="preserve"> </w:t>
-      </w:r>
-      <w:r>
-        <w:t>.</w:t>
-      </w:r>
       <w:r>
         <w:t>Kada</w:t>
       </w:r>
@@ -6919,6 +7253,7 @@
       <w:bookmarkStart w:id="11" w:name="_Toc207810033"/>
       <w:proofErr w:type="spellStart"/>
       <w:r>
+        <w:lastRenderedPageBreak/>
         <w:t>Eksplicitno</w:t>
       </w:r>
       <w:proofErr w:type="spellEnd"/>
@@ -6967,36 +7302,6 @@
         <w:t>diskonektuje</w:t>
       </w:r>
       <w:proofErr w:type="spellEnd"/>
-      <w:r>
-        <w:t xml:space="preserve"> (</w:t>
-      </w:r>
-      <w:proofErr w:type="spellStart"/>
-      <w:r>
-        <w:t>ili</w:t>
-      </w:r>
-      <w:proofErr w:type="spellEnd"/>
-      <w:r>
-        <w:t xml:space="preserve"> </w:t>
-      </w:r>
-      <w:proofErr w:type="spellStart"/>
-      <w:r>
-        <w:t>ako</w:t>
-      </w:r>
-      <w:proofErr w:type="spellEnd"/>
-      <w:r>
-        <w:t xml:space="preserve"> se </w:t>
-      </w:r>
-      <w:proofErr w:type="spellStart"/>
-      <w:r>
-        <w:t>isključi</w:t>
-      </w:r>
-      <w:proofErr w:type="spellEnd"/>
-      <w:r>
-        <w:rPr>
-          <w:lang w:val="sr-Latn-ME"/>
-        </w:rPr>
-        <w:t>)</w:t>
-      </w:r>
       <w:r>
         <w:t>:</w:t>
       </w:r>
@@ -7192,22 +7497,13 @@
         <w:t>diskonektovao</w:t>
       </w:r>
       <w:proofErr w:type="spellEnd"/>
-      <w:r>
-        <w:t>.</w:t>
-      </w:r>
     </w:p>
     <w:p>
-      <w:r>
-        <w:br w:type="page"/>
-      </w:r>
-    </w:p>
-    <w:p>
       <w:pPr>
         <w:pStyle w:val="Heading1"/>
       </w:pPr>
       <w:bookmarkStart w:id="12" w:name="_Toc207810034"/>
       <w:r>
-        <w:lastRenderedPageBreak/>
         <w:t xml:space="preserve">Lista MQTT </w:t>
       </w:r>
       <w:proofErr w:type="spellStart"/>
@@ -7713,6 +8009,14 @@
               <w:t>sensore+status</w:t>
             </w:r>
             <w:proofErr w:type="spellEnd"/>
+            <w:r>
+              <w:t xml:space="preserve"> </w:t>
+            </w:r>
+            <w:proofErr w:type="spellStart"/>
+            <w:r>
+              <w:t>aktuatora</w:t>
+            </w:r>
+            <w:proofErr w:type="spellEnd"/>
           </w:p>
         </w:tc>
       </w:tr>
@@ -7728,7 +8032,13 @@
             </w:r>
             <w:proofErr w:type="spellEnd"/>
             <w:r>
-              <w:t>/+/</w:t>
+              <w:t>/</w:t>
+            </w:r>
+            <w:r>
+              <w:t>+</w:t>
+            </w:r>
+            <w:r>
+              <w:t>/</w:t>
             </w:r>
             <w:r>
               <w:t>disconnected</w:t>
@@ -7753,6 +8063,9 @@
               <w:t>uređaji</w:t>
             </w:r>
             <w:proofErr w:type="spellEnd"/>
+            <w:r>
+              <w:t xml:space="preserve"> LWT</w:t>
+            </w:r>
           </w:p>
         </w:tc>
         <w:tc>
@@ -7813,8 +8126,110 @@
             </w:r>
             <w:proofErr w:type="spellEnd"/>
             <w:r>
-              <w:t xml:space="preserve">, LWT </w:t>
-            </w:r>
+              <w:t xml:space="preserve"> </w:t>
+            </w:r>
+          </w:p>
+        </w:tc>
+      </w:tr>
+      <w:tr>
+        <w:tc>
+          <w:tcPr>
+            <w:tcW w:w="3392" w:type="dxa"/>
+          </w:tcPr>
+          <w:p>
+            <w:proofErr w:type="spellStart"/>
+            <w:r>
+              <w:t>VibeCheck</w:t>
+            </w:r>
+            <w:proofErr w:type="spellEnd"/>
+            <w:r>
+              <w:t>/+/connected</w:t>
+            </w:r>
+          </w:p>
+        </w:tc>
+        <w:tc>
+          <w:tcPr>
+            <w:tcW w:w="1854" w:type="dxa"/>
+          </w:tcPr>
+          <w:p>
+            <w:proofErr w:type="spellStart"/>
+            <w:r>
+              <w:t>Kontroler</w:t>
+            </w:r>
+            <w:proofErr w:type="spellEnd"/>
+          </w:p>
+        </w:tc>
+        <w:tc>
+          <w:tcPr>
+            <w:tcW w:w="1409" w:type="dxa"/>
+          </w:tcPr>
+          <w:p>
+            <w:pPr>
+              <w:rPr>
+                <w:lang w:val="sr-Latn-ME"/>
+              </w:rPr>
+            </w:pPr>
+            <w:r>
+              <w:t xml:space="preserve">Svi </w:t>
+            </w:r>
+            <w:proofErr w:type="spellStart"/>
+            <w:r>
+              <w:t>uređaji</w:t>
+            </w:r>
+            <w:proofErr w:type="spellEnd"/>
+          </w:p>
+        </w:tc>
+        <w:tc>
+          <w:tcPr>
+            <w:tcW w:w="2695" w:type="dxa"/>
+          </w:tcPr>
+          <w:p>
+            <w:pPr>
+              <w:rPr>
+                <w:lang w:val="sr-Cyrl-RS"/>
+              </w:rPr>
+            </w:pPr>
+            <w:r>
+              <w:rPr>
+                <w:lang w:val="sr-Cyrl-RS"/>
+              </w:rPr>
+              <w:t>К</w:t>
+            </w:r>
+            <w:proofErr w:type="spellStart"/>
+            <w:r>
+              <w:t>ontroler</w:t>
+            </w:r>
+            <w:proofErr w:type="spellEnd"/>
+            <w:r>
+              <w:rPr>
+                <w:lang w:val="sr-Cyrl-RS"/>
+              </w:rPr>
+              <w:t xml:space="preserve"> је</w:t>
+            </w:r>
+            <w:r>
+              <w:t xml:space="preserve"> </w:t>
+            </w:r>
+            <w:proofErr w:type="spellStart"/>
+            <w:r>
+              <w:t>uspešno</w:t>
+            </w:r>
+            <w:proofErr w:type="spellEnd"/>
+            <w:r>
+              <w:t xml:space="preserve"> </w:t>
+            </w:r>
+            <w:proofErr w:type="spellStart"/>
+            <w:r>
+              <w:t>registrovao</w:t>
+            </w:r>
+            <w:proofErr w:type="spellEnd"/>
+            <w:r>
+              <w:t xml:space="preserve"> </w:t>
+            </w:r>
+            <w:proofErr w:type="spellStart"/>
+            <w:r>
+              <w:t>uređaj</w:t>
+            </w:r>
+            <w:proofErr w:type="spellEnd"/>
           </w:p>
         </w:tc>
       </w:tr>
@@ -7884,15 +8299,13 @@
               </w:rPr>
               <w:t xml:space="preserve">JSON </w:t>
             </w:r>
-            <w:proofErr w:type="spellStart"/>
             <w:r>
               <w:rPr>
                 <w:b/>
                 <w:bCs/>
               </w:rPr>
-              <w:t>parametri</w:t>
-            </w:r>
-            <w:proofErr w:type="spellEnd"/>
+              <w:t>format</w:t>
+            </w:r>
           </w:p>
         </w:tc>
       </w:tr>
@@ -8207,6 +8620,7 @@
           </w:p>
           <w:p>
             <w:r>
+              <w:lastRenderedPageBreak/>
               <w:t xml:space="preserve">  },</w:t>
             </w:r>
             <w:r>
@@ -8311,6 +8725,7 @@
           <w:p>
             <w:proofErr w:type="spellStart"/>
             <w:r>
+              <w:lastRenderedPageBreak/>
               <w:t>VibeCheck</w:t>
             </w:r>
             <w:proofErr w:type="spellEnd"/>
@@ -8338,7 +8753,6 @@
           </w:p>
           <w:p>
             <w:r>
-              <w:lastRenderedPageBreak/>
               <w:t xml:space="preserve">  “group”: “</w:t>
             </w:r>
             <w:r>
@@ -8791,6 +9205,7 @@
               <w:ind w:left="720"/>
             </w:pPr>
             <w:r>
+              <w:lastRenderedPageBreak/>
               <w:t>“Vibration”: “0~29.43”,</w:t>
             </w:r>
           </w:p>
@@ -8897,7 +9312,6 @@
           </w:p>
           <w:p>
             <w:r>
-              <w:lastRenderedPageBreak/>
               <w:t>}</w:t>
             </w:r>
           </w:p>
@@ -8911,6 +9325,7 @@
           <w:p>
             <w:proofErr w:type="spellStart"/>
             <w:r>
+              <w:lastRenderedPageBreak/>
               <w:t>VibeCheck</w:t>
             </w:r>
             <w:proofErr w:type="spellEnd"/>
@@ -8979,11 +9394,105 @@
             </w:r>
             <w:proofErr w:type="gramStart"/>
             <w:r>
+              <w:t>:”</w:t>
+            </w:r>
+            <w:r>
+              <w:t>OFF</w:t>
+            </w:r>
+            <w:proofErr w:type="gramEnd"/>
+            <w:r>
+              <w:t>”</w:t>
+            </w:r>
+          </w:p>
+          <w:p>
+            <w:r>
+              <w:t>}</w:t>
+            </w:r>
+          </w:p>
+        </w:tc>
+      </w:tr>
+      <w:tr>
+        <w:tc>
+          <w:tcPr>
+            <w:tcW w:w="3145" w:type="dxa"/>
+          </w:tcPr>
+          <w:p>
+            <w:r>
+              <w:rPr>
+                <w:lang w:val="hu-HU"/>
+              </w:rPr>
+              <w:t>VibeCheck/+/connected</w:t>
+            </w:r>
+          </w:p>
+        </w:tc>
+        <w:tc>
+          <w:tcPr>
+            <w:tcW w:w="6205" w:type="dxa"/>
+          </w:tcPr>
+          <w:p>
+            <w:r>
+              <w:t>{</w:t>
+            </w:r>
+          </w:p>
+          <w:p>
+            <w:r>
+              <w:t xml:space="preserve">“id”:” </w:t>
+            </w:r>
+            <w:r>
+              <w:t>&lt;</w:t>
+            </w:r>
+            <w:proofErr w:type="spellStart"/>
+            <w:r>
+              <w:t>client_id</w:t>
+            </w:r>
+            <w:proofErr w:type="spellEnd"/>
+            <w:r>
+              <w:t>&gt;</w:t>
+            </w:r>
+            <w:r>
+              <w:t>”,</w:t>
+            </w:r>
+          </w:p>
+          <w:p>
+            <w:r>
+              <w:t>“group”</w:t>
+            </w:r>
+            <w:proofErr w:type="gramStart"/>
+            <w:r>
+              <w:t>:”&lt;</w:t>
+            </w:r>
+            <w:proofErr w:type="spellStart"/>
+            <w:proofErr w:type="gramEnd"/>
+            <w:r>
+              <w:t>client_group</w:t>
+            </w:r>
+            <w:proofErr w:type="spellEnd"/>
+            <w:r>
+              <w:t>&gt;”,</w:t>
+            </w:r>
+          </w:p>
+          <w:p>
+            <w:r>
+              <w:t>“</w:t>
+            </w:r>
+            <w:proofErr w:type="spellStart"/>
+            <w:r>
+              <w:t>Stanje</w:t>
+            </w:r>
+            <w:proofErr w:type="spellEnd"/>
+            <w:r>
+              <w:t>”</w:t>
+            </w:r>
+            <w:proofErr w:type="gramStart"/>
+            <w:r>
               <w:t>:”ON</w:t>
             </w:r>
             <w:proofErr w:type="gramEnd"/>
             <w:r>
-              <w:t>/OFF”</w:t>
+              <w:t>”</w:t>
+            </w:r>
+            <w:r>
+              <w:t>//problem if off</w:t>
             </w:r>
           </w:p>
           <w:p>
@@ -9314,17 +9823,27 @@
             <w:tcW w:w="3116" w:type="dxa"/>
           </w:tcPr>
           <w:p>
-            <w:pPr>
-              <w:rPr>
-                <w:lang w:val="sr-Latn-ME"/>
-              </w:rPr>
-            </w:pPr>
-            <w:r>
-              <w:rPr>
-                <w:lang w:val="sr-Latn-ME"/>
-              </w:rPr>
-              <w:t>Čak i kasnije otkrivanje uređaja ili kontrolera</w:t>
-            </w:r>
+            <w:proofErr w:type="spellStart"/>
+            <w:r>
+              <w:t>Detekcija</w:t>
+            </w:r>
+            <w:proofErr w:type="spellEnd"/>
+            <w:r>
+              <w:t xml:space="preserve"> </w:t>
+            </w:r>
+            <w:proofErr w:type="spellStart"/>
+            <w:r>
+              <w:t>nedostupnog</w:t>
+            </w:r>
+            <w:proofErr w:type="spellEnd"/>
+            <w:r>
+              <w:t xml:space="preserve"> </w:t>
+            </w:r>
+            <w:proofErr w:type="spellStart"/>
+            <w:r>
+              <w:t>brokera</w:t>
+            </w:r>
+            <w:proofErr w:type="spellEnd"/>
           </w:p>
         </w:tc>
         <w:tc>
@@ -9334,31 +9853,7 @@
           <w:p>
             <w:proofErr w:type="spellStart"/>
             <w:r>
-              <w:t>Poktretanja</w:t>
-            </w:r>
-            <w:proofErr w:type="spellEnd"/>
-            <w:r>
-              <w:t xml:space="preserve"> </w:t>
-            </w:r>
-            <w:proofErr w:type="spellStart"/>
-            <w:r>
-              <w:t>uređaja</w:t>
-            </w:r>
-            <w:proofErr w:type="spellEnd"/>
-            <w:r>
-              <w:t xml:space="preserve">, </w:t>
-            </w:r>
-            <w:proofErr w:type="spellStart"/>
-            <w:r>
-              <w:t>zatim</w:t>
-            </w:r>
-            <w:proofErr w:type="spellEnd"/>
-            <w:r>
-              <w:t xml:space="preserve"> </w:t>
-            </w:r>
-            <w:proofErr w:type="spellStart"/>
-            <w:r>
-              <w:t>mosquitto</w:t>
+              <w:t>Zaustavljanje</w:t>
             </w:r>
             <w:proofErr w:type="spellEnd"/>
             <w:r>
@@ -9378,7 +9873,7 @@
           <w:p>
             <w:proofErr w:type="spellStart"/>
             <w:r>
-              <w:t>Klijenti</w:t>
+              <w:t>Uređaj</w:t>
             </w:r>
             <w:proofErr w:type="spellEnd"/>
             <w:r>
@@ -9386,7 +9881,7 @@
             </w:r>
             <w:proofErr w:type="spellStart"/>
             <w:r>
-              <w:t>periodično</w:t>
+              <w:t>detektuje</w:t>
             </w:r>
             <w:proofErr w:type="spellEnd"/>
             <w:r>
@@ -9394,11 +9889,35 @@
             </w:r>
             <w:proofErr w:type="spellStart"/>
             <w:r>
-              <w:t>šalju</w:t>
-            </w:r>
-            <w:proofErr w:type="spellEnd"/>
-            <w:r>
-              <w:t xml:space="preserve"> reconnection request</w:t>
+              <w:t>gubitak</w:t>
+            </w:r>
+            <w:proofErr w:type="spellEnd"/>
+            <w:r>
+              <w:t xml:space="preserve"> </w:t>
+            </w:r>
+            <w:proofErr w:type="spellStart"/>
+            <w:r>
+              <w:t>brokera</w:t>
+            </w:r>
+            <w:proofErr w:type="spellEnd"/>
+            <w:r>
+              <w:t xml:space="preserve"> </w:t>
+            </w:r>
+            <w:proofErr w:type="spellStart"/>
+            <w:r>
+              <w:t>preko</w:t>
+            </w:r>
+            <w:proofErr w:type="spellEnd"/>
+            <w:r>
+              <w:t xml:space="preserve"> </w:t>
+            </w:r>
+            <w:proofErr w:type="spellStart"/>
+            <w:r>
+              <w:t>propuštenog</w:t>
+            </w:r>
+            <w:proofErr w:type="spellEnd"/>
+            <w:r>
+              <w:t xml:space="preserve"> PINGRESP-a</w:t>
             </w:r>
           </w:p>
         </w:tc>
@@ -9411,10 +9930,7 @@
           <w:p>
             <w:proofErr w:type="spellStart"/>
             <w:r>
-              <w:t>I</w:t>
-            </w:r>
-            <w:r>
-              <w:t>stek</w:t>
+              <w:t>Ponovno</w:t>
             </w:r>
             <w:proofErr w:type="spellEnd"/>
             <w:r>
@@ -9422,7 +9938,7 @@
             </w:r>
             <w:proofErr w:type="spellStart"/>
             <w:r>
-              <w:t>vremena</w:t>
+              <w:t>povezivanje</w:t>
             </w:r>
             <w:proofErr w:type="spellEnd"/>
             <w:r>
@@ -9430,7 +9946,7 @@
             </w:r>
             <w:proofErr w:type="spellStart"/>
             <w:r>
-              <w:t>uređaja</w:t>
+              <w:t>brokera</w:t>
             </w:r>
             <w:proofErr w:type="spellEnd"/>
           </w:p>
@@ -9440,25 +9956,12 @@
             <w:tcW w:w="3117" w:type="dxa"/>
           </w:tcPr>
           <w:p>
-            <w:proofErr w:type="spellStart"/>
-            <w:r>
-              <w:t>Prestanak</w:t>
-            </w:r>
-            <w:proofErr w:type="spellEnd"/>
-            <w:r>
-              <w:t xml:space="preserve"> </w:t>
-            </w:r>
-            <w:proofErr w:type="spellStart"/>
-            <w:r>
-              <w:t>komunikacije</w:t>
-            </w:r>
-            <w:proofErr w:type="spellEnd"/>
-            <w:r>
-              <w:t xml:space="preserve"> </w:t>
-            </w:r>
-            <w:proofErr w:type="spellStart"/>
-            <w:r>
-              <w:t>uređaja</w:t>
+            <w:r>
+              <w:t xml:space="preserve">Restart </w:t>
+            </w:r>
+            <w:proofErr w:type="spellStart"/>
+            <w:r>
+              <w:t>brokera</w:t>
             </w:r>
             <w:proofErr w:type="spellEnd"/>
           </w:p>
@@ -9468,12 +9971,17 @@
             <w:tcW w:w="3117" w:type="dxa"/>
           </w:tcPr>
           <w:p>
-            <w:r>
-              <w:t xml:space="preserve">Broker </w:t>
-            </w:r>
-            <w:proofErr w:type="spellStart"/>
-            <w:r>
-              <w:t>uklanja</w:t>
+            <w:proofErr w:type="spellStart"/>
+            <w:r>
+              <w:t>Uređaj</w:t>
+            </w:r>
+            <w:proofErr w:type="spellEnd"/>
+            <w:r>
+              <w:t xml:space="preserve"> se </w:t>
+            </w:r>
+            <w:proofErr w:type="spellStart"/>
+            <w:r>
+              <w:t>automatski</w:t>
             </w:r>
             <w:proofErr w:type="spellEnd"/>
             <w:r>
@@ -9481,7 +9989,7 @@
             </w:r>
             <w:proofErr w:type="spellStart"/>
             <w:r>
-              <w:t>uređaj</w:t>
+              <w:t>povezuje</w:t>
             </w:r>
             <w:proofErr w:type="spellEnd"/>
             <w:r>
@@ -9489,7 +9997,7 @@
             </w:r>
             <w:proofErr w:type="spellStart"/>
             <w:r>
-              <w:t>nakon</w:t>
+              <w:t>i</w:t>
             </w:r>
             <w:proofErr w:type="spellEnd"/>
             <w:r>
@@ -9497,12 +10005,17 @@
             </w:r>
             <w:proofErr w:type="spellStart"/>
             <w:r>
-              <w:t>isteka</w:t>
-            </w:r>
-            <w:proofErr w:type="spellEnd"/>
-            <w:r>
-              <w:t xml:space="preserve"> keep-alive timeout-a</w:t>
-            </w:r>
+              <w:t>ponovo</w:t>
+            </w:r>
+            <w:proofErr w:type="spellEnd"/>
+            <w:r>
+              <w:t xml:space="preserve"> </w:t>
+            </w:r>
+            <w:proofErr w:type="spellStart"/>
+            <w:r>
+              <w:t>registruje</w:t>
+            </w:r>
+            <w:proofErr w:type="spellEnd"/>
           </w:p>
         </w:tc>
       </w:tr>
@@ -9514,7 +10027,7 @@
           <w:p>
             <w:proofErr w:type="spellStart"/>
             <w:r>
-              <w:t>Detekcija</w:t>
+              <w:t>Ispravno</w:t>
             </w:r>
             <w:proofErr w:type="spellEnd"/>
             <w:r>
@@ -9522,15 +10035,7 @@
             </w:r>
             <w:proofErr w:type="spellStart"/>
             <w:r>
-              <w:t>nedostupnog</w:t>
-            </w:r>
-            <w:proofErr w:type="spellEnd"/>
-            <w:r>
-              <w:t xml:space="preserve"> </w:t>
-            </w:r>
-            <w:proofErr w:type="spellStart"/>
-            <w:r>
-              <w:t>brokera</w:t>
+              <w:t>gašenje</w:t>
             </w:r>
             <w:proofErr w:type="spellEnd"/>
           </w:p>
@@ -9542,17 +10047,12 @@
           <w:p>
             <w:proofErr w:type="spellStart"/>
             <w:r>
-              <w:t>Zaustavljanje</w:t>
-            </w:r>
-            <w:proofErr w:type="spellEnd"/>
-            <w:r>
-              <w:t xml:space="preserve"> </w:t>
-            </w:r>
-            <w:proofErr w:type="spellStart"/>
-            <w:r>
-              <w:t>brokera</w:t>
-            </w:r>
-            <w:proofErr w:type="spellEnd"/>
+              <w:t>Kucanje</w:t>
+            </w:r>
+            <w:proofErr w:type="spellEnd"/>
+            <w:r>
+              <w:t xml:space="preserve"> q</w:t>
+            </w:r>
           </w:p>
         </w:tc>
         <w:tc>
@@ -9570,7 +10070,23 @@
             </w:r>
             <w:proofErr w:type="spellStart"/>
             <w:r>
-              <w:t>detektuje</w:t>
+              <w:t>šalje</w:t>
+            </w:r>
+            <w:proofErr w:type="spellEnd"/>
+            <w:r>
+              <w:t xml:space="preserve"> SSDP </w:t>
+            </w:r>
+            <w:proofErr w:type="spellStart"/>
+            <w:r>
+              <w:t>byebye</w:t>
+            </w:r>
+            <w:proofErr w:type="spellEnd"/>
+            <w:r>
+              <w:t xml:space="preserve">, </w:t>
+            </w:r>
+            <w:proofErr w:type="spellStart"/>
+            <w:r>
+              <w:t>kontroler</w:t>
             </w:r>
             <w:proofErr w:type="spellEnd"/>
             <w:r>
@@ -9578,7 +10094,15 @@
             </w:r>
             <w:proofErr w:type="spellStart"/>
             <w:r>
-              <w:t>gubitak</w:t>
+              <w:t>uklanja</w:t>
+            </w:r>
+            <w:proofErr w:type="spellEnd"/>
+            <w:r>
+              <w:t xml:space="preserve"> ga </w:t>
+            </w:r>
+            <w:proofErr w:type="spellStart"/>
+            <w:r>
+              <w:t>iz</w:t>
             </w:r>
             <w:proofErr w:type="spellEnd"/>
             <w:r>
@@ -9586,7 +10110,7 @@
             </w:r>
             <w:proofErr w:type="spellStart"/>
             <w:r>
-              <w:t>brokera</w:t>
+              <w:t>svoje</w:t>
             </w:r>
             <w:proofErr w:type="spellEnd"/>
             <w:r>
@@ -9594,20 +10118,9 @@
             </w:r>
             <w:proofErr w:type="spellStart"/>
             <w:r>
-              <w:t>preko</w:t>
-            </w:r>
-            <w:proofErr w:type="spellEnd"/>
-            <w:r>
-              <w:t xml:space="preserve"> </w:t>
-            </w:r>
-            <w:proofErr w:type="spellStart"/>
-            <w:r>
-              <w:t>propuštenog</w:t>
-            </w:r>
-            <w:proofErr w:type="spellEnd"/>
-            <w:r>
-              <w:t xml:space="preserve"> PINGRESP-a</w:t>
-            </w:r>
+              <w:t>liste</w:t>
+            </w:r>
+            <w:proofErr w:type="spellEnd"/>
           </w:p>
         </w:tc>
       </w:tr>
@@ -9619,7 +10132,10 @@
           <w:p>
             <w:proofErr w:type="spellStart"/>
             <w:r>
-              <w:t>Ponovno</w:t>
+              <w:t>Nei</w:t>
+            </w:r>
+            <w:r>
+              <w:t>spravno</w:t>
             </w:r>
             <w:proofErr w:type="spellEnd"/>
             <w:r>
@@ -9627,15 +10143,7 @@
             </w:r>
             <w:proofErr w:type="spellStart"/>
             <w:r>
-              <w:t>povezivanje</w:t>
-            </w:r>
-            <w:proofErr w:type="spellEnd"/>
-            <w:r>
-              <w:t xml:space="preserve"> </w:t>
-            </w:r>
-            <w:proofErr w:type="spellStart"/>
-            <w:r>
-              <w:t>brokera</w:t>
+              <w:t>gašenje</w:t>
             </w:r>
             <w:proofErr w:type="spellEnd"/>
           </w:p>
@@ -9646,13 +10154,16 @@
           </w:tcPr>
           <w:p>
             <w:r>
-              <w:t xml:space="preserve">Restart </w:t>
-            </w:r>
-            <w:proofErr w:type="spellStart"/>
-            <w:r>
-              <w:t>brokera</w:t>
-            </w:r>
-            <w:proofErr w:type="spellEnd"/>
+              <w:t xml:space="preserve">CTRL+C </w:t>
+            </w:r>
+            <w:proofErr w:type="spellStart"/>
+            <w:r>
+              <w:t>ili</w:t>
+            </w:r>
+            <w:proofErr w:type="spellEnd"/>
+            <w:r>
+              <w:t xml:space="preserve"> exit terminal</w:t>
+            </w:r>
           </w:p>
         </w:tc>
         <w:tc>
@@ -9660,17 +10171,28 @@
             <w:tcW w:w="3117" w:type="dxa"/>
           </w:tcPr>
           <w:p>
-            <w:proofErr w:type="spellStart"/>
-            <w:r>
-              <w:t>Uređaj</w:t>
-            </w:r>
-            <w:proofErr w:type="spellEnd"/>
-            <w:r>
-              <w:t xml:space="preserve"> se </w:t>
-            </w:r>
-            <w:proofErr w:type="spellStart"/>
-            <w:r>
-              <w:t>automatski</w:t>
+            <w:r>
+              <w:t xml:space="preserve">Broker </w:t>
+            </w:r>
+            <w:proofErr w:type="spellStart"/>
+            <w:r>
+              <w:t>aktivira</w:t>
+            </w:r>
+            <w:proofErr w:type="spellEnd"/>
+            <w:r>
+              <w:t xml:space="preserve"> LWT, </w:t>
+            </w:r>
+            <w:proofErr w:type="spellStart"/>
+            <w:r>
+              <w:t>uklanja</w:t>
+            </w:r>
+            <w:proofErr w:type="spellEnd"/>
+            <w:r>
+              <w:t xml:space="preserve"> ga </w:t>
+            </w:r>
+            <w:proofErr w:type="spellStart"/>
+            <w:r>
+              <w:t>iz</w:t>
             </w:r>
             <w:proofErr w:type="spellEnd"/>
             <w:r>
@@ -9678,7 +10200,7 @@
             </w:r>
             <w:proofErr w:type="spellStart"/>
             <w:r>
-              <w:t>povezuje</w:t>
+              <w:t>svoje</w:t>
             </w:r>
             <w:proofErr w:type="spellEnd"/>
             <w:r>
@@ -9686,23 +10208,7 @@
             </w:r>
             <w:proofErr w:type="spellStart"/>
             <w:r>
-              <w:t>i</w:t>
-            </w:r>
-            <w:proofErr w:type="spellEnd"/>
-            <w:r>
-              <w:t xml:space="preserve"> </w:t>
-            </w:r>
-            <w:proofErr w:type="spellStart"/>
-            <w:r>
-              <w:t>ponovo</w:t>
-            </w:r>
-            <w:proofErr w:type="spellEnd"/>
-            <w:r>
-              <w:t xml:space="preserve"> </w:t>
-            </w:r>
-            <w:proofErr w:type="spellStart"/>
-            <w:r>
-              <w:t>registruje</w:t>
+              <w:t>liste</w:t>
             </w:r>
             <w:proofErr w:type="spellEnd"/>
           </w:p>
@@ -9716,15 +10222,7 @@
           <w:p>
             <w:proofErr w:type="spellStart"/>
             <w:r>
-              <w:t>Ispravno</w:t>
-            </w:r>
-            <w:proofErr w:type="spellEnd"/>
-            <w:r>
-              <w:t xml:space="preserve"> </w:t>
-            </w:r>
-            <w:proofErr w:type="spellStart"/>
-            <w:r>
-              <w:t>gašenje</w:t>
+              <w:t>Skalabilnost</w:t>
             </w:r>
             <w:proofErr w:type="spellEnd"/>
           </w:p>
@@ -9736,7 +10234,7 @@
           <w:p>
             <w:proofErr w:type="spellStart"/>
             <w:r>
-              <w:t>Ispravno</w:t>
+              <w:t>Povezivanje</w:t>
             </w:r>
             <w:proofErr w:type="spellEnd"/>
             <w:r>
@@ -9744,7 +10242,7 @@
             </w:r>
             <w:proofErr w:type="spellStart"/>
             <w:r>
-              <w:t>gašenje</w:t>
+              <w:t>više</w:t>
             </w:r>
             <w:proofErr w:type="spellEnd"/>
             <w:r>
@@ -9762,92 +10260,6 @@
             <w:tcW w:w="3117" w:type="dxa"/>
           </w:tcPr>
           <w:p>
-            <w:proofErr w:type="spellStart"/>
-            <w:r>
-              <w:t>Uređaj</w:t>
-            </w:r>
-            <w:proofErr w:type="spellEnd"/>
-            <w:r>
-              <w:t xml:space="preserve"> </w:t>
-            </w:r>
-            <w:proofErr w:type="spellStart"/>
-            <w:r>
-              <w:t>šalje</w:t>
-            </w:r>
-            <w:proofErr w:type="spellEnd"/>
-            <w:r>
-              <w:t xml:space="preserve"> SSDP </w:t>
-            </w:r>
-            <w:proofErr w:type="spellStart"/>
-            <w:r>
-              <w:t>byebye</w:t>
-            </w:r>
-            <w:proofErr w:type="spellEnd"/>
-            <w:r>
-              <w:t xml:space="preserve">, broker </w:t>
-            </w:r>
-            <w:proofErr w:type="spellStart"/>
-            <w:r>
-              <w:t>čisti</w:t>
-            </w:r>
-            <w:proofErr w:type="spellEnd"/>
-            <w:r>
-              <w:t xml:space="preserve"> </w:t>
-            </w:r>
-            <w:proofErr w:type="spellStart"/>
-            <w:r>
-              <w:t>evidenciju</w:t>
-            </w:r>
-            <w:proofErr w:type="spellEnd"/>
-          </w:p>
-        </w:tc>
-      </w:tr>
-      <w:tr>
-        <w:tc>
-          <w:tcPr>
-            <w:tcW w:w="3116" w:type="dxa"/>
-          </w:tcPr>
-          <w:p>
-            <w:proofErr w:type="spellStart"/>
-            <w:r>
-              <w:t>Skalabilnost</w:t>
-            </w:r>
-            <w:proofErr w:type="spellEnd"/>
-          </w:p>
-        </w:tc>
-        <w:tc>
-          <w:tcPr>
-            <w:tcW w:w="3117" w:type="dxa"/>
-          </w:tcPr>
-          <w:p>
-            <w:proofErr w:type="spellStart"/>
-            <w:r>
-              <w:t>Povezivanje</w:t>
-            </w:r>
-            <w:proofErr w:type="spellEnd"/>
-            <w:r>
-              <w:t xml:space="preserve"> </w:t>
-            </w:r>
-            <w:proofErr w:type="spellStart"/>
-            <w:r>
-              <w:t>više</w:t>
-            </w:r>
-            <w:proofErr w:type="spellEnd"/>
-            <w:r>
-              <w:t xml:space="preserve"> </w:t>
-            </w:r>
-            <w:proofErr w:type="spellStart"/>
-            <w:r>
-              <w:t>uređaja</w:t>
-            </w:r>
-            <w:proofErr w:type="spellEnd"/>
-          </w:p>
-        </w:tc>
-        <w:tc>
-          <w:tcPr>
-            <w:tcW w:w="3117" w:type="dxa"/>
-          </w:tcPr>
-          <w:p>
             <w:r>
               <w:t xml:space="preserve">Broker </w:t>
             </w:r>
@@ -9899,6 +10311,7 @@
       <w:bookmarkStart w:id="16" w:name="_Toc207810038"/>
       <w:proofErr w:type="spellStart"/>
       <w:r>
+        <w:lastRenderedPageBreak/>
         <w:t>Predefinisana</w:t>
       </w:r>
       <w:proofErr w:type="spellEnd"/>
@@ -9919,6 +10332,25 @@
       </w:r>
       <w:bookmarkEnd w:id="16"/>
       <w:proofErr w:type="spellEnd"/>
+      <w:r>
+        <w:t xml:space="preserve"> (</w:t>
+      </w:r>
+      <w:proofErr w:type="spellStart"/>
+      <w:r>
+        <w:t>unutar</w:t>
+      </w:r>
+      <w:proofErr w:type="spellEnd"/>
+      <w:r>
+        <w:t xml:space="preserve"> </w:t>
+      </w:r>
+      <w:proofErr w:type="spellStart"/>
+      <w:r>
+        <w:t>kontrolera</w:t>
+      </w:r>
+      <w:proofErr w:type="spellEnd"/>
+      <w:r>
+        <w:t>)</w:t>
+      </w:r>
     </w:p>
     <w:p>
       <w:pPr>
@@ -10209,13 +10641,7 @@
           </w:tcPr>
           <w:p>
             <w:r>
-              <w:t>Alarm</w:t>
-            </w:r>
-            <w:r>
-              <w:t xml:space="preserve">- </w:t>
-            </w:r>
-            <w:r>
-              <w:t>v</w:t>
+              <w:t>Alarm- v</w:t>
             </w:r>
             <w:r>
               <w:t xml:space="preserve">an </w:t>
@@ -10232,15 +10658,25 @@
             <w:tcW w:w="3117" w:type="dxa"/>
           </w:tcPr>
           <w:p>
-            <w:r>
-              <w:t xml:space="preserve">Alarm + </w:t>
-            </w:r>
-            <w:r>
-              <w:t xml:space="preserve">van </w:t>
-            </w:r>
-            <w:proofErr w:type="spellStart"/>
-            <w:r>
-              <w:t>granica</w:t>
+            <w:proofErr w:type="spellStart"/>
+            <w:r>
+              <w:t>BlinkFast</w:t>
+            </w:r>
+            <w:proofErr w:type="spellEnd"/>
+            <w:r>
+              <w:t xml:space="preserve"> </w:t>
+            </w:r>
+            <w:proofErr w:type="spellStart"/>
+            <w:r>
+              <w:t>i</w:t>
+            </w:r>
+            <w:proofErr w:type="spellEnd"/>
+            <w:r>
+              <w:t xml:space="preserve"> </w:t>
+            </w:r>
+            <w:proofErr w:type="spellStart"/>
+            <w:r>
+              <w:t>SteadySiren</w:t>
             </w:r>
             <w:proofErr w:type="spellEnd"/>
           </w:p>
@@ -10526,7 +10962,6 @@
           </w:tcPr>
           <w:p>
             <w:r>
-              <w:lastRenderedPageBreak/>
               <w:t>15+</w:t>
             </w:r>
           </w:p>
@@ -10537,13 +10972,7 @@
           </w:tcPr>
           <w:p>
             <w:r>
-              <w:t>Alarm-</w:t>
-            </w:r>
-            <w:r>
-              <w:t xml:space="preserve"> </w:t>
-            </w:r>
-            <w:r>
-              <w:t>v</w:t>
+              <w:t>Alarm- v</w:t>
             </w:r>
             <w:r>
               <w:t xml:space="preserve">an </w:t>
@@ -10560,15 +10989,25 @@
             <w:tcW w:w="3145" w:type="dxa"/>
           </w:tcPr>
           <w:p>
-            <w:r>
-              <w:t xml:space="preserve">Alarm + </w:t>
-            </w:r>
-            <w:r>
-              <w:t xml:space="preserve">van </w:t>
-            </w:r>
-            <w:proofErr w:type="spellStart"/>
-            <w:r>
-              <w:t>granica</w:t>
+            <w:proofErr w:type="spellStart"/>
+            <w:r>
+              <w:t>BlinkFast</w:t>
+            </w:r>
+            <w:proofErr w:type="spellEnd"/>
+            <w:r>
+              <w:t xml:space="preserve"> </w:t>
+            </w:r>
+            <w:proofErr w:type="spellStart"/>
+            <w:r>
+              <w:t>i</w:t>
+            </w:r>
+            <w:proofErr w:type="spellEnd"/>
+            <w:r>
+              <w:t xml:space="preserve"> </w:t>
+            </w:r>
+            <w:proofErr w:type="spellStart"/>
+            <w:r>
+              <w:t>SteadySiren</w:t>
             </w:r>
             <w:proofErr w:type="spellEnd"/>
           </w:p>
@@ -13755,6 +14194,7 @@
   <w:style w:type="paragraph" w:default="1" w:styleId="Normal">
     <w:name w:val="Normal"/>
     <w:qFormat/>
+    <w:rsid w:val="00D04AAF"/>
   </w:style>
   <w:style w:type="paragraph" w:styleId="Heading1">
     <w:name w:val="heading 1"/>
@@ -13956,7 +14396,6 @@
   <w:style w:type="character" w:default="1" w:styleId="DefaultParagraphFont">
     <w:name w:val="Default Paragraph Font"/>
     <w:uiPriority w:val="1"/>
-    <w:semiHidden/>
     <w:unhideWhenUsed/>
   </w:style>
   <w:style w:type="table" w:default="1" w:styleId="TableNormal">

</xml_diff>